<commit_message>
added brake relay; 24V aux outputs (for external relays); 5V aux I/O.
</commit_message>
<xml_diff>
--- a/ESS-BoB ToDo.docx
+++ b/ESS-BoB ToDo.docx
@@ -42,6 +42,9 @@
         </w:numPr>
       </w:pPr>
       <w:r>
+        <w:t xml:space="preserve">+ </w:t>
+      </w:r>
+      <w:r>
         <w:t>Brake relay</w:t>
       </w:r>
     </w:p>
@@ -54,6 +57,9 @@
         </w:numPr>
       </w:pPr>
       <w:r>
+        <w:t xml:space="preserve">+ </w:t>
+      </w:r>
+      <w:r>
         <w:t>Limit switches circuit</w:t>
       </w:r>
     </w:p>
@@ -81,6 +87,9 @@
         </w:numPr>
       </w:pPr>
       <w:r>
+        <w:t xml:space="preserve">+ </w:t>
+      </w:r>
+      <w:r>
         <w:t>Connect to ESS</w:t>
       </w:r>
     </w:p>
@@ -93,13 +102,55 @@
         </w:numPr>
       </w:pPr>
       <w:r>
-        <w:t>Step, Dir to ESS</w:t>
+        <w:t xml:space="preserve">+ </w:t>
+      </w:r>
+      <w:r>
+        <w:t>Step, Dir</w:t>
+      </w:r>
+      <w:r>
+        <w:t>, Enable</w:t>
+      </w:r>
+      <w:r>
+        <w:t xml:space="preserve"> to ESS</w:t>
       </w:r>
       <w:r>
         <w:t>.</w:t>
+      </w:r>
+    </w:p>
+    <w:p>
+      <w:pPr>
+        <w:pStyle w:val="ListParagraph"/>
+        <w:numPr>
+          <w:ilvl w:val="0"/>
+          <w:numId w:val="1"/>
+        </w:numPr>
+      </w:pPr>
+      <w:r>
+        <w:t xml:space="preserve">+ </w:t>
+      </w:r>
+      <w:r>
+        <w:t>General purpose I/O</w:t>
+      </w:r>
+      <w:r>
+        <w:t xml:space="preserve"> from ESS to modular screw terminals.</w:t>
+      </w:r>
+    </w:p>
+    <w:p>
+      <w:pPr>
+        <w:pStyle w:val="ListParagraph"/>
+        <w:numPr>
+          <w:ilvl w:val="0"/>
+          <w:numId w:val="1"/>
+        </w:numPr>
+      </w:pPr>
+      <w:r>
+        <w:t xml:space="preserve">+ </w:t>
       </w:r>
       <w:bookmarkStart w:id="0" w:name="_GoBack"/>
       <w:bookmarkEnd w:id="0"/>
+      <w:r>
+        <w:t>Aux relay outputs (24V)</w:t>
+      </w:r>
     </w:p>
     <w:p>
       <w:pPr>
@@ -110,10 +161,10 @@
         </w:numPr>
       </w:pPr>
       <w:r>
-        <w:t>General purpose I/O</w:t>
-      </w:r>
-      <w:r>
-        <w:t xml:space="preserve"> from ESS to modular screw terminals.</w:t>
+        <w:t xml:space="preserve">+ </w:t>
+      </w:r>
+      <w:r>
+        <w:t>Earth to GND connection: decide what’s best and implement (consult with Zvika)</w:t>
       </w:r>
     </w:p>
     <w:p>
@@ -125,7 +176,10 @@
         </w:numPr>
       </w:pPr>
       <w:r>
-        <w:t>Aux relay outputs (24V)</w:t>
+        <w:t xml:space="preserve">+ </w:t>
+      </w:r>
+      <w:r>
+        <w:t>Decoupling for TPL7407L (needed?)</w:t>
       </w:r>
     </w:p>
     <w:p>
@@ -137,7 +191,10 @@
         </w:numPr>
       </w:pPr>
       <w:r>
-        <w:t>Earth to GND connection: decide what’s best and implement (consult with Zvika)</w:t>
+        <w:t xml:space="preserve">+ </w:t>
+      </w:r>
+      <w:r>
+        <w:t>Decoupling for 5V of the board</w:t>
       </w:r>
     </w:p>
     <w:p>
@@ -149,10 +206,7 @@
         </w:numPr>
       </w:pPr>
       <w:r>
-        <w:t xml:space="preserve">+ </w:t>
-      </w:r>
-      <w:r>
-        <w:t>Decoupling for TPL7407L (needed?)</w:t>
+        <w:t>Go over spec document and see if everything is covered</w:t>
       </w:r>
     </w:p>
     <w:p>
@@ -164,32 +218,8 @@
         </w:numPr>
       </w:pPr>
       <w:r>
-        <w:t xml:space="preserve">+ </w:t>
-      </w:r>
-      <w:r>
-        <w:t>Decoupling for 5V of the board</w:t>
-      </w:r>
-    </w:p>
-    <w:p>
-      <w:pPr>
-        <w:pStyle w:val="ListParagraph"/>
-        <w:numPr>
-          <w:ilvl w:val="0"/>
-          <w:numId w:val="1"/>
-        </w:numPr>
-      </w:pPr>
-      <w:r>
-        <w:t>Go over spec document and see if everything is covered</w:t>
-      </w:r>
-    </w:p>
-    <w:p>
-      <w:pPr>
-        <w:pStyle w:val="ListParagraph"/>
-        <w:numPr>
-          <w:ilvl w:val="0"/>
-          <w:numId w:val="1"/>
-        </w:numPr>
-      </w:pPr>
+        <w:t>Add footprints wherever missing</w:t>
+      </w:r>
     </w:p>
     <w:sectPr>
       <w:pgSz w:w="12240" w:h="15840"/>

</xml_diff>

<commit_message>
replace TPL7407L with TPL7407LA
the L version seems to be obsolete, the LA fixed an annoyance of requiring special care about OUT7.
</commit_message>
<xml_diff>
--- a/ESS-BoB ToDo.docx
+++ b/ESS-BoB ToDo.docx
@@ -146,56 +146,80 @@
       <w:r>
         <w:t xml:space="preserve">+ </w:t>
       </w:r>
+      <w:r>
+        <w:t>Aux relay outputs (24V)</w:t>
+      </w:r>
+    </w:p>
+    <w:p>
+      <w:pPr>
+        <w:pStyle w:val="ListParagraph"/>
+        <w:numPr>
+          <w:ilvl w:val="0"/>
+          <w:numId w:val="1"/>
+        </w:numPr>
+      </w:pPr>
+      <w:r>
+        <w:t xml:space="preserve">+ </w:t>
+      </w:r>
+      <w:r>
+        <w:t>Earth to GND connection: decide what’s best and implement (consult with Zvika)</w:t>
+      </w:r>
+    </w:p>
+    <w:p>
+      <w:pPr>
+        <w:pStyle w:val="ListParagraph"/>
+        <w:numPr>
+          <w:ilvl w:val="0"/>
+          <w:numId w:val="1"/>
+        </w:numPr>
+      </w:pPr>
+      <w:r>
+        <w:t xml:space="preserve">+ </w:t>
+      </w:r>
+      <w:r>
+        <w:t>Decoupling for TPL7407L (needed?)</w:t>
+      </w:r>
+    </w:p>
+    <w:p>
+      <w:pPr>
+        <w:pStyle w:val="ListParagraph"/>
+        <w:numPr>
+          <w:ilvl w:val="0"/>
+          <w:numId w:val="1"/>
+        </w:numPr>
+      </w:pPr>
+      <w:r>
+        <w:t xml:space="preserve">+ </w:t>
+      </w:r>
+      <w:r>
+        <w:t>Decoupling for 5V of the board</w:t>
+      </w:r>
+    </w:p>
+    <w:p>
+      <w:pPr>
+        <w:pStyle w:val="ListParagraph"/>
+        <w:numPr>
+          <w:ilvl w:val="0"/>
+          <w:numId w:val="1"/>
+        </w:numPr>
+      </w:pPr>
+      <w:r>
+        <w:t>5V and 24V power-on LEDs</w:t>
+      </w:r>
+    </w:p>
+    <w:p>
+      <w:pPr>
+        <w:pStyle w:val="ListParagraph"/>
+        <w:numPr>
+          <w:ilvl w:val="0"/>
+          <w:numId w:val="1"/>
+        </w:numPr>
+      </w:pPr>
+      <w:r>
+        <w:t>See where additional LEDs could be helpful</w:t>
+      </w:r>
       <w:bookmarkStart w:id="0" w:name="_GoBack"/>
       <w:bookmarkEnd w:id="0"/>
-      <w:r>
-        <w:t>Aux relay outputs (24V)</w:t>
-      </w:r>
-    </w:p>
-    <w:p>
-      <w:pPr>
-        <w:pStyle w:val="ListParagraph"/>
-        <w:numPr>
-          <w:ilvl w:val="0"/>
-          <w:numId w:val="1"/>
-        </w:numPr>
-      </w:pPr>
-      <w:r>
-        <w:t xml:space="preserve">+ </w:t>
-      </w:r>
-      <w:r>
-        <w:t>Earth to GND connection: decide what’s best and implement (consult with Zvika)</w:t>
-      </w:r>
-    </w:p>
-    <w:p>
-      <w:pPr>
-        <w:pStyle w:val="ListParagraph"/>
-        <w:numPr>
-          <w:ilvl w:val="0"/>
-          <w:numId w:val="1"/>
-        </w:numPr>
-      </w:pPr>
-      <w:r>
-        <w:t xml:space="preserve">+ </w:t>
-      </w:r>
-      <w:r>
-        <w:t>Decoupling for TPL7407L (needed?)</w:t>
-      </w:r>
-    </w:p>
-    <w:p>
-      <w:pPr>
-        <w:pStyle w:val="ListParagraph"/>
-        <w:numPr>
-          <w:ilvl w:val="0"/>
-          <w:numId w:val="1"/>
-        </w:numPr>
-      </w:pPr>
-      <w:r>
-        <w:t xml:space="preserve">+ </w:t>
-      </w:r>
-      <w:r>
-        <w:t>Decoupling for 5V of the board</w:t>
-      </w:r>
     </w:p>
     <w:p>
       <w:pPr>

</xml_diff>

<commit_message>
annotate schematics (give designator numbers); fix net labels of CSDJ connectors
</commit_message>
<xml_diff>
--- a/ESS-BoB ToDo.docx
+++ b/ESS-BoB ToDo.docx
@@ -204,22 +204,25 @@
         </w:numPr>
       </w:pPr>
       <w:r>
-        <w:t>5V and 24V power-on LEDs</w:t>
-      </w:r>
-    </w:p>
-    <w:p>
-      <w:pPr>
-        <w:pStyle w:val="ListParagraph"/>
-        <w:numPr>
-          <w:ilvl w:val="0"/>
-          <w:numId w:val="1"/>
-        </w:numPr>
-      </w:pPr>
-      <w:r>
-        <w:t>See where additional LEDs could be helpful</w:t>
+        <w:t xml:space="preserve">+ </w:t>
       </w:r>
       <w:bookmarkStart w:id="0" w:name="_GoBack"/>
       <w:bookmarkEnd w:id="0"/>
+      <w:r>
+        <w:t>5V and 24V power-on LEDs</w:t>
+      </w:r>
+    </w:p>
+    <w:p>
+      <w:pPr>
+        <w:pStyle w:val="ListParagraph"/>
+        <w:numPr>
+          <w:ilvl w:val="0"/>
+          <w:numId w:val="1"/>
+        </w:numPr>
+      </w:pPr>
+      <w:r>
+        <w:t>See where additional LEDs could be helpful</w:t>
+      </w:r>
     </w:p>
     <w:p>
       <w:pPr>

</xml_diff>

<commit_message>
fixed some stuff found in DR
- brake connection was incorrect.
- AUX outputs (24V) needed 24V, not ground, next to each outut.
- combine AUX outputs (24V) to 2 connectors (was 8 small ones) and use smaller pitch
- smaller pitch also for 5V GPIO connector
</commit_message>
<xml_diff>
--- a/ESS-BoB ToDo.docx
+++ b/ESS-BoB ToDo.docx
@@ -7,7 +7,15 @@
         <w:pStyle w:val="Title"/>
       </w:pPr>
       <w:r>
-        <w:t>ESS-BoB Board Design ToDo</w:t>
+        <w:t>ESS-</w:t>
+      </w:r>
+      <w:proofErr w:type="spellStart"/>
+      <w:r>
+        <w:t>BoB</w:t>
+      </w:r>
+      <w:proofErr w:type="spellEnd"/>
+      <w:r>
+        <w:t xml:space="preserve"> Board Design ToDo</w:t>
       </w:r>
     </w:p>
     <w:p>
@@ -162,7 +170,15 @@
         <w:t xml:space="preserve">+ </w:t>
       </w:r>
       <w:r>
-        <w:t>Earth to GND connection: decide what’s best and implement (consult with Zvika)</w:t>
+        <w:t xml:space="preserve">Earth to GND connection: decide what’s best and implement (consult with </w:t>
+      </w:r>
+      <w:proofErr w:type="spellStart"/>
+      <w:r>
+        <w:t>Zvika</w:t>
+      </w:r>
+      <w:proofErr w:type="spellEnd"/>
+      <w:r>
+        <w:t>)</w:t>
       </w:r>
     </w:p>
     <w:p>
@@ -193,6 +209,152 @@
       </w:r>
       <w:r>
         <w:t>Decoupling for 5V of the board</w:t>
+      </w:r>
+    </w:p>
+    <w:p>
+      <w:pPr>
+        <w:pStyle w:val="ListParagraph"/>
+        <w:numPr>
+          <w:ilvl w:val="0"/>
+          <w:numId w:val="1"/>
+        </w:numPr>
+      </w:pPr>
+      <w:r>
+        <w:t xml:space="preserve">+ </w:t>
+      </w:r>
+      <w:r>
+        <w:t>5V and 24V power-on LEDs</w:t>
+      </w:r>
+    </w:p>
+    <w:p>
+      <w:pPr>
+        <w:pStyle w:val="ListParagraph"/>
+        <w:numPr>
+          <w:ilvl w:val="0"/>
+          <w:numId w:val="1"/>
+        </w:numPr>
+      </w:pPr>
+      <w:r>
+        <w:t>See where additional LEDs could be helpful</w:t>
+      </w:r>
+    </w:p>
+    <w:p>
+      <w:pPr>
+        <w:pStyle w:val="ListParagraph"/>
+        <w:numPr>
+          <w:ilvl w:val="0"/>
+          <w:numId w:val="1"/>
+        </w:numPr>
+      </w:pPr>
+      <w:r>
+        <w:t>Go over spec document and see if everything is covered</w:t>
+      </w:r>
+    </w:p>
+    <w:p>
+      <w:pPr>
+        <w:pStyle w:val="ListParagraph"/>
+        <w:numPr>
+          <w:ilvl w:val="0"/>
+          <w:numId w:val="1"/>
+        </w:numPr>
+      </w:pPr>
+      <w:r>
+        <w:t>Add footprints wherever missing</w:t>
+      </w:r>
+    </w:p>
+    <w:p>
+      <w:pPr>
+        <w:pStyle w:val="Heading1"/>
+      </w:pPr>
+      <w:r>
+        <w:t>Schematics DR</w:t>
+      </w:r>
+    </w:p>
+    <w:p>
+      <w:pPr>
+        <w:pStyle w:val="ListParagraph"/>
+        <w:numPr>
+          <w:ilvl w:val="0"/>
+          <w:numId w:val="1"/>
+        </w:numPr>
+      </w:pPr>
+      <w:r>
+        <w:t>Aux 24V outputs need 24V in the connectors, not ground.</w:t>
+      </w:r>
+    </w:p>
+    <w:p>
+      <w:pPr>
+        <w:pStyle w:val="ListParagraph"/>
+        <w:numPr>
+          <w:ilvl w:val="0"/>
+          <w:numId w:val="1"/>
+        </w:numPr>
+      </w:pPr>
+      <w:r>
+        <w:t xml:space="preserve">Aux 24V outputs need a smaller connector (e.g. 3.5mm screw terminal quick connects). </w:t>
+      </w:r>
+    </w:p>
+    <w:p>
+      <w:pPr>
+        <w:pStyle w:val="ListParagraph"/>
+        <w:numPr>
+          <w:ilvl w:val="0"/>
+          <w:numId w:val="1"/>
+        </w:numPr>
+      </w:pPr>
+      <w:r>
+        <w:t>Nice to have: near each test point from the ESS, add test point of ground.</w:t>
+      </w:r>
+    </w:p>
+    <w:p>
+      <w:pPr>
+        <w:pStyle w:val="ListParagraph"/>
+        <w:numPr>
+          <w:ilvl w:val="0"/>
+          <w:numId w:val="1"/>
+        </w:numPr>
+      </w:pPr>
+      <w:r>
+        <w:t>Add resistors for step and direction inputs (220 Ω 0805).</w:t>
+      </w:r>
+    </w:p>
+    <w:p>
+      <w:pPr>
+        <w:pStyle w:val="ListParagraph"/>
+        <w:numPr>
+          <w:ilvl w:val="0"/>
+          <w:numId w:val="1"/>
+        </w:numPr>
+      </w:pPr>
+      <w:r>
+        <w:t>Layout: make cutout in the size of the Ethernet connector</w:t>
+      </w:r>
+    </w:p>
+    <w:p>
+      <w:pPr>
+        <w:pStyle w:val="ListParagraph"/>
+        <w:numPr>
+          <w:ilvl w:val="1"/>
+          <w:numId w:val="1"/>
+        </w:numPr>
+      </w:pPr>
+      <w:r>
+        <w:t>Ethernet bottom-left: (</w:t>
+      </w:r>
+      <w:r>
+        <w:t>2776, 1352)</w:t>
+      </w:r>
+    </w:p>
+    <w:p>
+      <w:pPr>
+        <w:pStyle w:val="ListParagraph"/>
+        <w:numPr>
+          <w:ilvl w:val="1"/>
+          <w:numId w:val="1"/>
+        </w:numPr>
+      </w:pPr>
+      <w:r>
+        <w:t>Ethernet top-left (2776, 1991)</w:t>
       </w:r>
     </w:p>
     <w:p>
@@ -209,43 +371,7 @@
       <w:bookmarkStart w:id="0" w:name="_GoBack"/>
       <w:bookmarkEnd w:id="0"/>
       <w:r>
-        <w:t>5V and 24V power-on LEDs</w:t>
-      </w:r>
-    </w:p>
-    <w:p>
-      <w:pPr>
-        <w:pStyle w:val="ListParagraph"/>
-        <w:numPr>
-          <w:ilvl w:val="0"/>
-          <w:numId w:val="1"/>
-        </w:numPr>
-      </w:pPr>
-      <w:r>
-        <w:t>See where additional LEDs could be helpful</w:t>
-      </w:r>
-    </w:p>
-    <w:p>
-      <w:pPr>
-        <w:pStyle w:val="ListParagraph"/>
-        <w:numPr>
-          <w:ilvl w:val="0"/>
-          <w:numId w:val="1"/>
-        </w:numPr>
-      </w:pPr>
-      <w:r>
-        <w:t>Go over spec document and see if everything is covered</w:t>
-      </w:r>
-    </w:p>
-    <w:p>
-      <w:pPr>
-        <w:pStyle w:val="ListParagraph"/>
-        <w:numPr>
-          <w:ilvl w:val="0"/>
-          <w:numId w:val="1"/>
-        </w:numPr>
-      </w:pPr>
-      <w:r>
-        <w:t>Add footprints wherever missing</w:t>
+        <w:t>Error in brake connector: need GND in common and 24V at the NC and NO pins.</w:t>
       </w:r>
     </w:p>
     <w:sectPr>

</xml_diff>

<commit_message>
fix from DR: add 220 Ohm resistors for STEP and DIR
</commit_message>
<xml_diff>
--- a/ESS-BoB ToDo.docx
+++ b/ESS-BoB ToDo.docx
@@ -259,6 +259,9 @@
         </w:numPr>
       </w:pPr>
       <w:r>
+        <w:t xml:space="preserve">+ </w:t>
+      </w:r>
+      <w:r>
         <w:t>Add footprints wherever missing</w:t>
       </w:r>
     </w:p>
@@ -279,6 +282,9 @@
         </w:numPr>
       </w:pPr>
       <w:r>
+        <w:t xml:space="preserve">+ </w:t>
+      </w:r>
+      <w:r>
         <w:t>Aux 24V outputs need 24V in the connectors, not ground.</w:t>
       </w:r>
     </w:p>
@@ -291,6 +297,9 @@
         </w:numPr>
       </w:pPr>
       <w:r>
+        <w:t xml:space="preserve">+ </w:t>
+      </w:r>
+      <w:r>
         <w:t xml:space="preserve">Aux 24V outputs need a smaller connector (e.g. 3.5mm screw terminal quick connects). </w:t>
       </w:r>
     </w:p>
@@ -304,57 +313,6 @@
       </w:pPr>
       <w:r>
         <w:t>Nice to have: near each test point from the ESS, add test point of ground.</w:t>
-      </w:r>
-    </w:p>
-    <w:p>
-      <w:pPr>
-        <w:pStyle w:val="ListParagraph"/>
-        <w:numPr>
-          <w:ilvl w:val="0"/>
-          <w:numId w:val="1"/>
-        </w:numPr>
-      </w:pPr>
-      <w:r>
-        <w:t>Add resistors for step and direction inputs (220 Ω 0805).</w:t>
-      </w:r>
-    </w:p>
-    <w:p>
-      <w:pPr>
-        <w:pStyle w:val="ListParagraph"/>
-        <w:numPr>
-          <w:ilvl w:val="0"/>
-          <w:numId w:val="1"/>
-        </w:numPr>
-      </w:pPr>
-      <w:r>
-        <w:t>Layout: make cutout in the size of the Ethernet connector</w:t>
-      </w:r>
-    </w:p>
-    <w:p>
-      <w:pPr>
-        <w:pStyle w:val="ListParagraph"/>
-        <w:numPr>
-          <w:ilvl w:val="1"/>
-          <w:numId w:val="1"/>
-        </w:numPr>
-      </w:pPr>
-      <w:r>
-        <w:t>Ethernet bottom-left: (</w:t>
-      </w:r>
-      <w:r>
-        <w:t>2776, 1352)</w:t>
-      </w:r>
-    </w:p>
-    <w:p>
-      <w:pPr>
-        <w:pStyle w:val="ListParagraph"/>
-        <w:numPr>
-          <w:ilvl w:val="1"/>
-          <w:numId w:val="1"/>
-        </w:numPr>
-      </w:pPr>
-      <w:r>
-        <w:t>Ethernet top-left (2776, 1991)</w:t>
       </w:r>
     </w:p>
     <w:p>
@@ -370,6 +328,60 @@
       </w:r>
       <w:bookmarkStart w:id="0" w:name="_GoBack"/>
       <w:bookmarkEnd w:id="0"/>
+      <w:r>
+        <w:t>Add resistors for step and direction inputs (220 Ω 0805).</w:t>
+      </w:r>
+    </w:p>
+    <w:p>
+      <w:pPr>
+        <w:pStyle w:val="ListParagraph"/>
+        <w:numPr>
+          <w:ilvl w:val="0"/>
+          <w:numId w:val="1"/>
+        </w:numPr>
+      </w:pPr>
+      <w:r>
+        <w:t>Layout: make cutout in the size of the Ethernet connector</w:t>
+      </w:r>
+    </w:p>
+    <w:p>
+      <w:pPr>
+        <w:pStyle w:val="ListParagraph"/>
+        <w:numPr>
+          <w:ilvl w:val="1"/>
+          <w:numId w:val="1"/>
+        </w:numPr>
+      </w:pPr>
+      <w:r>
+        <w:t>Ethernet bottom-left: (</w:t>
+      </w:r>
+      <w:r>
+        <w:t>2776, 1352)</w:t>
+      </w:r>
+    </w:p>
+    <w:p>
+      <w:pPr>
+        <w:pStyle w:val="ListParagraph"/>
+        <w:numPr>
+          <w:ilvl w:val="1"/>
+          <w:numId w:val="1"/>
+        </w:numPr>
+      </w:pPr>
+      <w:r>
+        <w:t>Ethernet top-left (2776, 1991)</w:t>
+      </w:r>
+    </w:p>
+    <w:p>
+      <w:pPr>
+        <w:pStyle w:val="ListParagraph"/>
+        <w:numPr>
+          <w:ilvl w:val="0"/>
+          <w:numId w:val="1"/>
+        </w:numPr>
+      </w:pPr>
+      <w:r>
+        <w:t xml:space="preserve">+ </w:t>
+      </w:r>
       <w:r>
         <w:t>Error in brake connector: need GND in common and 24V at the NC and NO pins.</w:t>
       </w:r>

</xml_diff>

<commit_message>
from DR: added cutout for ethernet connector
this should allow using regular height headers for the ESS connectors, rather than special extra-tall ones.
</commit_message>
<xml_diff>
--- a/ESS-BoB ToDo.docx
+++ b/ESS-BoB ToDo.docx
@@ -7,15 +7,7 @@
         <w:pStyle w:val="Title"/>
       </w:pPr>
       <w:r>
-        <w:t>ESS-</w:t>
-      </w:r>
-      <w:proofErr w:type="spellStart"/>
-      <w:r>
-        <w:t>BoB</w:t>
-      </w:r>
-      <w:proofErr w:type="spellEnd"/>
-      <w:r>
-        <w:t xml:space="preserve"> Board Design ToDo</w:t>
+        <w:t>ESS-BoB Board Design ToDo</w:t>
       </w:r>
     </w:p>
     <w:p>
@@ -170,15 +162,7 @@
         <w:t xml:space="preserve">+ </w:t>
       </w:r>
       <w:r>
-        <w:t xml:space="preserve">Earth to GND connection: decide what’s best and implement (consult with </w:t>
-      </w:r>
-      <w:proofErr w:type="spellStart"/>
-      <w:r>
-        <w:t>Zvika</w:t>
-      </w:r>
-      <w:proofErr w:type="spellEnd"/>
-      <w:r>
-        <w:t>)</w:t>
+        <w:t>Earth to GND connection: decide what’s best and implement (consult with Zvika)</w:t>
       </w:r>
     </w:p>
     <w:p>
@@ -313,6 +297,21 @@
       </w:pPr>
       <w:r>
         <w:t>Nice to have: near each test point from the ESS, add test point of ground.</w:t>
+      </w:r>
+    </w:p>
+    <w:p>
+      <w:pPr>
+        <w:pStyle w:val="ListParagraph"/>
+        <w:numPr>
+          <w:ilvl w:val="0"/>
+          <w:numId w:val="1"/>
+        </w:numPr>
+      </w:pPr>
+      <w:r>
+        <w:t xml:space="preserve">+ </w:t>
+      </w:r>
+      <w:r>
+        <w:t>Add resistors for step and direction inputs (220 Ω 0805).</w:t>
       </w:r>
     </w:p>
     <w:p>
@@ -329,18 +328,6 @@
       <w:bookmarkStart w:id="0" w:name="_GoBack"/>
       <w:bookmarkEnd w:id="0"/>
       <w:r>
-        <w:t>Add resistors for step and direction inputs (220 Ω 0805).</w:t>
-      </w:r>
-    </w:p>
-    <w:p>
-      <w:pPr>
-        <w:pStyle w:val="ListParagraph"/>
-        <w:numPr>
-          <w:ilvl w:val="0"/>
-          <w:numId w:val="1"/>
-        </w:numPr>
-      </w:pPr>
-      <w:r>
         <w:t>Layout: make cutout in the size of the Ethernet connector</w:t>
       </w:r>
     </w:p>
@@ -358,6 +345,9 @@
       <w:r>
         <w:t>2776, 1352)</w:t>
       </w:r>
+      <w:r>
+        <w:t xml:space="preserve"> --&gt; (2700, 1300) with clearance</w:t>
+      </w:r>
     </w:p>
     <w:p>
       <w:pPr>
@@ -369,6 +359,9 @@
       </w:pPr>
       <w:r>
         <w:t>Ethernet top-left (2776, 1991)</w:t>
+      </w:r>
+      <w:r>
+        <w:t xml:space="preserve"> --&gt; (2700, 2040)</w:t>
       </w:r>
     </w:p>
     <w:p>

</xml_diff>

<commit_message>
larger font for connector designators; move CSDJ connector designators to a more visible location.
</commit_message>
<xml_diff>
--- a/ESS-BoB ToDo.docx
+++ b/ESS-BoB ToDo.docx
@@ -314,7 +314,6 @@
           <w:strike/>
         </w:rPr>
       </w:pPr>
-      <w:bookmarkStart w:id="0" w:name="_GoBack"/>
       <w:r>
         <w:rPr>
           <w:strike/>
@@ -322,7 +321,6 @@
         <w:t>Nice to have: near each test point from the ESS, add test point of ground.</w:t>
       </w:r>
     </w:p>
-    <w:bookmarkEnd w:id="0"/>
     <w:p>
       <w:pPr>
         <w:pStyle w:val="ListParagraph"/>
@@ -400,6 +398,92 @@
       <w:r>
         <w:t>Error in brake connector: need GND in common and 24V at the NC and NO pins.</w:t>
       </w:r>
+    </w:p>
+    <w:p/>
+    <w:p>
+      <w:pPr>
+        <w:pStyle w:val="Heading1"/>
+      </w:pPr>
+      <w:r>
+        <w:t>Placement DR</w:t>
+      </w:r>
+    </w:p>
+    <w:p>
+      <w:pPr>
+        <w:pStyle w:val="ListParagraph"/>
+        <w:numPr>
+          <w:ilvl w:val="0"/>
+          <w:numId w:val="1"/>
+        </w:numPr>
+      </w:pPr>
+      <w:r>
+        <w:t xml:space="preserve">+ </w:t>
+      </w:r>
+      <w:r>
+        <w:t>Larger font for silkscreen of connectors</w:t>
+      </w:r>
+    </w:p>
+    <w:p>
+      <w:pPr>
+        <w:pStyle w:val="ListParagraph"/>
+        <w:numPr>
+          <w:ilvl w:val="0"/>
+          <w:numId w:val="1"/>
+        </w:numPr>
+      </w:pPr>
+      <w:r>
+        <w:t xml:space="preserve">+ </w:t>
+      </w:r>
+      <w:bookmarkStart w:id="0" w:name="_GoBack"/>
+      <w:bookmarkEnd w:id="0"/>
+      <w:r>
+        <w:t>CSDJ connectors: move designators to long side of connectors</w:t>
+      </w:r>
+    </w:p>
+    <w:p>
+      <w:pPr>
+        <w:pStyle w:val="ListParagraph"/>
+        <w:numPr>
+          <w:ilvl w:val="0"/>
+          <w:numId w:val="1"/>
+        </w:numPr>
+      </w:pPr>
+      <w:r>
+        <w:t>Consider changing number of pins for J9</w:t>
+      </w:r>
+    </w:p>
+    <w:p>
+      <w:pPr>
+        <w:pStyle w:val="ListParagraph"/>
+        <w:numPr>
+          <w:ilvl w:val="0"/>
+          <w:numId w:val="1"/>
+        </w:numPr>
+      </w:pPr>
+      <w:r>
+        <w:t>Some silkscreen explanation of jumpers</w:t>
+      </w:r>
+    </w:p>
+    <w:p>
+      <w:pPr>
+        <w:pStyle w:val="ListParagraph"/>
+        <w:numPr>
+          <w:ilvl w:val="0"/>
+          <w:numId w:val="1"/>
+        </w:numPr>
+      </w:pPr>
+      <w:r>
+        <w:t>2 additional mounting holes on left side</w:t>
+      </w:r>
+    </w:p>
+    <w:p>
+      <w:pPr>
+        <w:pStyle w:val="ListParagraph"/>
+        <w:numPr>
+          <w:ilvl w:val="0"/>
+          <w:numId w:val="1"/>
+        </w:numPr>
+      </w:pPr>
     </w:p>
     <w:sectPr>
       <w:pgSz w:w="12240" w:h="15840"/>

</xml_diff>

<commit_message>
added 2 more mounting holes
</commit_message>
<xml_diff>
--- a/ESS-BoB ToDo.docx
+++ b/ESS-BoB ToDo.docx
@@ -434,44 +434,47 @@
       <w:r>
         <w:t xml:space="preserve">+ </w:t>
       </w:r>
+      <w:r>
+        <w:t>CSDJ connectors: move designators to long side of connectors</w:t>
+      </w:r>
+    </w:p>
+    <w:p>
+      <w:pPr>
+        <w:pStyle w:val="ListParagraph"/>
+        <w:numPr>
+          <w:ilvl w:val="0"/>
+          <w:numId w:val="1"/>
+        </w:numPr>
+      </w:pPr>
+      <w:r>
+        <w:t>Consider changing number of pins for J9</w:t>
+      </w:r>
+    </w:p>
+    <w:p>
+      <w:pPr>
+        <w:pStyle w:val="ListParagraph"/>
+        <w:numPr>
+          <w:ilvl w:val="0"/>
+          <w:numId w:val="1"/>
+        </w:numPr>
+      </w:pPr>
+      <w:r>
+        <w:t>Some silkscreen explanation of jumpers</w:t>
+      </w:r>
+    </w:p>
+    <w:p>
+      <w:pPr>
+        <w:pStyle w:val="ListParagraph"/>
+        <w:numPr>
+          <w:ilvl w:val="0"/>
+          <w:numId w:val="1"/>
+        </w:numPr>
+      </w:pPr>
+      <w:r>
+        <w:t xml:space="preserve">+ </w:t>
+      </w:r>
       <w:bookmarkStart w:id="0" w:name="_GoBack"/>
       <w:bookmarkEnd w:id="0"/>
-      <w:r>
-        <w:t>CSDJ connectors: move designators to long side of connectors</w:t>
-      </w:r>
-    </w:p>
-    <w:p>
-      <w:pPr>
-        <w:pStyle w:val="ListParagraph"/>
-        <w:numPr>
-          <w:ilvl w:val="0"/>
-          <w:numId w:val="1"/>
-        </w:numPr>
-      </w:pPr>
-      <w:r>
-        <w:t>Consider changing number of pins for J9</w:t>
-      </w:r>
-    </w:p>
-    <w:p>
-      <w:pPr>
-        <w:pStyle w:val="ListParagraph"/>
-        <w:numPr>
-          <w:ilvl w:val="0"/>
-          <w:numId w:val="1"/>
-        </w:numPr>
-      </w:pPr>
-      <w:r>
-        <w:t>Some silkscreen explanation of jumpers</w:t>
-      </w:r>
-    </w:p>
-    <w:p>
-      <w:pPr>
-        <w:pStyle w:val="ListParagraph"/>
-        <w:numPr>
-          <w:ilvl w:val="0"/>
-          <w:numId w:val="1"/>
-        </w:numPr>
-      </w:pPr>
       <w:r>
         <w:t>2 additional mounting holes on left side</w:t>
       </w:r>

</xml_diff>

<commit_message>
jumpers: added comments on silkscreen, reordered them.
</commit_message>
<xml_diff>
--- a/ESS-BoB ToDo.docx
+++ b/ESS-BoB ToDo.docx
@@ -7,15 +7,7 @@
         <w:pStyle w:val="Title"/>
       </w:pPr>
       <w:r>
-        <w:t>ESS-</w:t>
-      </w:r>
-      <w:proofErr w:type="spellStart"/>
-      <w:r>
-        <w:t>BoB</w:t>
-      </w:r>
-      <w:proofErr w:type="spellEnd"/>
-      <w:r>
-        <w:t xml:space="preserve"> Board Design ToDo</w:t>
+        <w:t>ESS-BoB Board Design ToDo</w:t>
       </w:r>
     </w:p>
     <w:p>
@@ -170,15 +162,7 @@
         <w:t xml:space="preserve">+ </w:t>
       </w:r>
       <w:r>
-        <w:t xml:space="preserve">Earth to GND connection: decide what’s best and implement (consult with </w:t>
-      </w:r>
-      <w:proofErr w:type="spellStart"/>
-      <w:r>
-        <w:t>Zvika</w:t>
-      </w:r>
-      <w:proofErr w:type="spellEnd"/>
-      <w:r>
-        <w:t>)</w:t>
+        <w:t>Earth to GND connection: decide what’s best and implement (consult with Zvika)</w:t>
       </w:r>
     </w:p>
     <w:p>
@@ -459,22 +443,25 @@
         </w:numPr>
       </w:pPr>
       <w:r>
-        <w:t>Some silkscreen explanation of jumpers</w:t>
-      </w:r>
-    </w:p>
-    <w:p>
-      <w:pPr>
-        <w:pStyle w:val="ListParagraph"/>
-        <w:numPr>
-          <w:ilvl w:val="0"/>
-          <w:numId w:val="1"/>
-        </w:numPr>
-      </w:pPr>
-      <w:r>
         <w:t xml:space="preserve">+ </w:t>
       </w:r>
       <w:bookmarkStart w:id="0" w:name="_GoBack"/>
       <w:bookmarkEnd w:id="0"/>
+      <w:r>
+        <w:t>Some silkscreen explanation of jumpers</w:t>
+      </w:r>
+    </w:p>
+    <w:p>
+      <w:pPr>
+        <w:pStyle w:val="ListParagraph"/>
+        <w:numPr>
+          <w:ilvl w:val="0"/>
+          <w:numId w:val="1"/>
+        </w:numPr>
+      </w:pPr>
+      <w:r>
+        <w:t xml:space="preserve">+ </w:t>
+      </w:r>
       <w:r>
         <w:t>2 additional mounting holes on left side</w:t>
       </w:r>

</xml_diff>

<commit_message>
chassis ground is WIP; about to change to 4-layers board.
</commit_message>
<xml_diff>
--- a/ESS-BoB ToDo.docx
+++ b/ESS-BoB ToDo.docx
@@ -7,7 +7,15 @@
         <w:pStyle w:val="Title"/>
       </w:pPr>
       <w:r>
-        <w:t>ESS-BoB Board Design ToDo</w:t>
+        <w:t>ESS-</w:t>
+      </w:r>
+      <w:proofErr w:type="spellStart"/>
+      <w:r>
+        <w:t>BoB</w:t>
+      </w:r>
+      <w:proofErr w:type="spellEnd"/>
+      <w:r>
+        <w:t xml:space="preserve"> Board Design ToDo</w:t>
       </w:r>
     </w:p>
     <w:p>
@@ -162,7 +170,15 @@
         <w:t xml:space="preserve">+ </w:t>
       </w:r>
       <w:r>
-        <w:t>Earth to GND connection: decide what’s best and implement (consult with Zvika)</w:t>
+        <w:t xml:space="preserve">Earth to GND connection: decide what’s best and implement (consult with </w:t>
+      </w:r>
+      <w:proofErr w:type="spellStart"/>
+      <w:r>
+        <w:t>Zvika</w:t>
+      </w:r>
+      <w:proofErr w:type="spellEnd"/>
+      <w:r>
+        <w:t>)</w:t>
       </w:r>
     </w:p>
     <w:p>
@@ -445,36 +461,120 @@
       <w:r>
         <w:t xml:space="preserve">+ </w:t>
       </w:r>
+      <w:r>
+        <w:t>Some silkscreen explanation of jumpers</w:t>
+      </w:r>
+    </w:p>
+    <w:p>
+      <w:pPr>
+        <w:pStyle w:val="ListParagraph"/>
+        <w:numPr>
+          <w:ilvl w:val="0"/>
+          <w:numId w:val="1"/>
+        </w:numPr>
+      </w:pPr>
+      <w:r>
+        <w:t xml:space="preserve">+ </w:t>
+      </w:r>
+      <w:r>
+        <w:t>2 additional mounting holes on left side</w:t>
+      </w:r>
+    </w:p>
+    <w:p>
+      <w:pPr>
+        <w:pStyle w:val="Heading1"/>
+      </w:pPr>
+      <w:r>
+        <w:lastRenderedPageBreak/>
+        <w:t>Routing DR</w:t>
+      </w:r>
+    </w:p>
+    <w:p>
+      <w:pPr>
+        <w:pStyle w:val="ListParagraph"/>
+        <w:numPr>
+          <w:ilvl w:val="0"/>
+          <w:numId w:val="1"/>
+        </w:numPr>
+      </w:pPr>
+      <w:r>
+        <w:t xml:space="preserve">Add polygon pour for GND on top side with a lot of </w:t>
+      </w:r>
+      <w:proofErr w:type="spellStart"/>
+      <w:r>
+        <w:t>vias</w:t>
+      </w:r>
+      <w:proofErr w:type="spellEnd"/>
+      <w:r>
+        <w:t xml:space="preserve"> between them. If it still doesn’t look like good ground, switch to 4-layer (extra 70$).</w:t>
+      </w:r>
+    </w:p>
+    <w:p>
+      <w:pPr>
+        <w:pStyle w:val="ListParagraph"/>
+        <w:numPr>
+          <w:ilvl w:val="0"/>
+          <w:numId w:val="1"/>
+        </w:numPr>
+      </w:pPr>
+      <w:r>
+        <w:t>Chassis GND:</w:t>
+      </w:r>
+    </w:p>
+    <w:p>
+      <w:pPr>
+        <w:pStyle w:val="ListParagraph"/>
+        <w:numPr>
+          <w:ilvl w:val="1"/>
+          <w:numId w:val="1"/>
+        </w:numPr>
+      </w:pPr>
+      <w:r>
+        <w:t>Get chassis GND externally from standoff(s).</w:t>
+      </w:r>
+    </w:p>
+    <w:p>
+      <w:pPr>
+        <w:pStyle w:val="ListParagraph"/>
+        <w:numPr>
+          <w:ilvl w:val="1"/>
+          <w:numId w:val="1"/>
+        </w:numPr>
+      </w:pPr>
+      <w:r>
+        <w:t>Connect chassis GND and regular GND with small cap and large resistor</w:t>
+      </w:r>
+    </w:p>
+    <w:p>
+      <w:pPr>
+        <w:pStyle w:val="ListParagraph"/>
+        <w:numPr>
+          <w:ilvl w:val="1"/>
+          <w:numId w:val="1"/>
+        </w:numPr>
+      </w:pPr>
+      <w:r>
+        <w:t>Connect chassis GND to CSDJ connectors using 0-Ω resistors or solder jumpers</w:t>
+      </w:r>
+    </w:p>
+    <w:p>
+      <w:pPr>
+        <w:pStyle w:val="ListParagraph"/>
+        <w:numPr>
+          <w:ilvl w:val="0"/>
+          <w:numId w:val="1"/>
+        </w:numPr>
+      </w:pPr>
+      <w:r>
+        <w:t>Add 2-3 more GND test points.</w:t>
+      </w:r>
+    </w:p>
+    <w:p>
       <w:bookmarkStart w:id="0" w:name="_GoBack"/>
       <w:bookmarkEnd w:id="0"/>
-      <w:r>
-        <w:t>Some silkscreen explanation of jumpers</w:t>
-      </w:r>
-    </w:p>
-    <w:p>
-      <w:pPr>
-        <w:pStyle w:val="ListParagraph"/>
-        <w:numPr>
-          <w:ilvl w:val="0"/>
-          <w:numId w:val="1"/>
-        </w:numPr>
-      </w:pPr>
-      <w:r>
-        <w:t xml:space="preserve">+ </w:t>
-      </w:r>
-      <w:r>
-        <w:t>2 additional mounting holes on left side</w:t>
-      </w:r>
-    </w:p>
-    <w:p>
-      <w:pPr>
-        <w:pStyle w:val="ListParagraph"/>
-        <w:numPr>
-          <w:ilvl w:val="0"/>
-          <w:numId w:val="1"/>
-        </w:numPr>
-      </w:pPr>
-    </w:p>
+    </w:p>
+    <w:p/>
+    <w:p/>
     <w:sectPr>
       <w:pgSz w:w="12240" w:h="15840"/>
       <w:pgMar w:top="1440" w:right="1800" w:bottom="1440" w:left="1800" w:header="708" w:footer="708" w:gutter="0"/>

</xml_diff>

<commit_message>
added dimensions; fixes to output generator
</commit_message>
<xml_diff>
--- a/ESS-BoB ToDo.docx
+++ b/ESS-BoB ToDo.docx
@@ -7,15 +7,7 @@
         <w:pStyle w:val="Title"/>
       </w:pPr>
       <w:r>
-        <w:t>ESS-</w:t>
-      </w:r>
-      <w:proofErr w:type="spellStart"/>
-      <w:r>
-        <w:t>BoB</w:t>
-      </w:r>
-      <w:proofErr w:type="spellEnd"/>
-      <w:r>
-        <w:t xml:space="preserve"> Board Design ToDo</w:t>
+        <w:t>ESS-BoB Board Design ToDo</w:t>
       </w:r>
     </w:p>
     <w:p>
@@ -170,15 +162,7 @@
         <w:t xml:space="preserve">+ </w:t>
       </w:r>
       <w:r>
-        <w:t xml:space="preserve">Earth to GND connection: decide what’s best and implement (consult with </w:t>
-      </w:r>
-      <w:proofErr w:type="spellStart"/>
-      <w:r>
-        <w:t>Zvika</w:t>
-      </w:r>
-      <w:proofErr w:type="spellEnd"/>
-      <w:r>
-        <w:t>)</w:t>
+        <w:t>Earth to GND connection: decide what’s best and implement (consult with Zvika)</w:t>
       </w:r>
     </w:p>
     <w:p>
@@ -496,17 +480,30 @@
           <w:ilvl w:val="0"/>
           <w:numId w:val="1"/>
         </w:numPr>
-      </w:pPr>
-      <w:r>
-        <w:t xml:space="preserve">Add polygon pour for GND on top side with a lot of </w:t>
-      </w:r>
-      <w:proofErr w:type="spellStart"/>
-      <w:r>
-        <w:t>vias</w:t>
-      </w:r>
-      <w:proofErr w:type="spellEnd"/>
-      <w:r>
-        <w:t xml:space="preserve"> between them. If it still doesn’t look like good ground, switch to 4-layer (extra 70$).</w:t>
+        <w:rPr>
+          <w:strike/>
+        </w:rPr>
+      </w:pPr>
+      <w:r>
+        <w:rPr>
+          <w:strike/>
+        </w:rPr>
+        <w:t>Add polygon pour for GND on top side with a lot of vias between them. If it still doesn’t look like good ground, switch to 4-layer (extra 70$).</w:t>
+      </w:r>
+    </w:p>
+    <w:p>
+      <w:pPr>
+        <w:pStyle w:val="ListParagraph"/>
+        <w:numPr>
+          <w:ilvl w:val="0"/>
+          <w:numId w:val="1"/>
+        </w:numPr>
+      </w:pPr>
+      <w:r>
+        <w:t xml:space="preserve">+ </w:t>
+      </w:r>
+      <w:r>
+        <w:t>Switch to 4-layers. In JLCPCB it ends up as cheap as 2-layer in PCBWAY.</w:t>
       </w:r>
     </w:p>
     <w:p>
@@ -530,6 +527,9 @@
         </w:numPr>
       </w:pPr>
       <w:r>
+        <w:t xml:space="preserve">+ </w:t>
+      </w:r>
+      <w:r>
         <w:t>Get chassis GND externally from standoff(s).</w:t>
       </w:r>
     </w:p>
@@ -542,6 +542,9 @@
         </w:numPr>
       </w:pPr>
       <w:r>
+        <w:t xml:space="preserve">+ </w:t>
+      </w:r>
+      <w:r>
         <w:t>Connect chassis GND and regular GND with small cap and large resistor</w:t>
       </w:r>
     </w:p>
@@ -554,25 +557,27 @@
         </w:numPr>
       </w:pPr>
       <w:r>
-        <w:t>Connect chassis GND to CSDJ connectors using 0-Ω resistors or solder jumpers</w:t>
-      </w:r>
-    </w:p>
-    <w:p>
-      <w:pPr>
-        <w:pStyle w:val="ListParagraph"/>
-        <w:numPr>
-          <w:ilvl w:val="0"/>
-          <w:numId w:val="1"/>
-        </w:numPr>
-      </w:pPr>
-      <w:r>
-        <w:t>Add 2-3 more GND test points.</w:t>
-      </w:r>
-    </w:p>
-    <w:p>
+        <w:t xml:space="preserve">+ </w:t>
+      </w:r>
       <w:bookmarkStart w:id="0" w:name="_GoBack"/>
       <w:bookmarkEnd w:id="0"/>
-    </w:p>
+      <w:r>
+        <w:t>Connect chassis GND to CSDJ connectors using 0-Ω resistors or solder jumpers</w:t>
+      </w:r>
+    </w:p>
+    <w:p>
+      <w:pPr>
+        <w:pStyle w:val="ListParagraph"/>
+        <w:numPr>
+          <w:ilvl w:val="0"/>
+          <w:numId w:val="1"/>
+        </w:numPr>
+      </w:pPr>
+      <w:r>
+        <w:t>Add 2-3 more GND test points.</w:t>
+      </w:r>
+    </w:p>
+    <w:p/>
     <w:p/>
     <w:p/>
     <w:sectPr>

</xml_diff>

<commit_message>
final cleanup, generated gerbers, sent to production!
</commit_message>
<xml_diff>
--- a/ESS-BoB ToDo.docx
+++ b/ESS-BoB ToDo.docx
@@ -7,7 +7,15 @@
         <w:pStyle w:val="Title"/>
       </w:pPr>
       <w:r>
-        <w:t>ESS-BoB Board Design ToDo</w:t>
+        <w:t>ESS-</w:t>
+      </w:r>
+      <w:proofErr w:type="spellStart"/>
+      <w:r>
+        <w:t>BoB</w:t>
+      </w:r>
+      <w:proofErr w:type="spellEnd"/>
+      <w:r>
+        <w:t xml:space="preserve"> Board Design ToDo</w:t>
       </w:r>
     </w:p>
     <w:p>
@@ -162,7 +170,15 @@
         <w:t xml:space="preserve">+ </w:t>
       </w:r>
       <w:r>
-        <w:t>Earth to GND connection: decide what’s best and implement (consult with Zvika)</w:t>
+        <w:t xml:space="preserve">Earth to GND connection: decide what’s best and implement (consult with </w:t>
+      </w:r>
+      <w:proofErr w:type="spellStart"/>
+      <w:r>
+        <w:t>Zvika</w:t>
+      </w:r>
+      <w:proofErr w:type="spellEnd"/>
+      <w:r>
+        <w:t>)</w:t>
       </w:r>
     </w:p>
     <w:p>
@@ -488,7 +504,21 @@
         <w:rPr>
           <w:strike/>
         </w:rPr>
-        <w:t>Add polygon pour for GND on top side with a lot of vias between them. If it still doesn’t look like good ground, switch to 4-layer (extra 70$).</w:t>
+        <w:t xml:space="preserve">Add polygon pour for GND on top side with a lot of </w:t>
+      </w:r>
+      <w:proofErr w:type="spellStart"/>
+      <w:r>
+        <w:rPr>
+          <w:strike/>
+        </w:rPr>
+        <w:t>vias</w:t>
+      </w:r>
+      <w:proofErr w:type="spellEnd"/>
+      <w:r>
+        <w:rPr>
+          <w:strike/>
+        </w:rPr>
+        <w:t xml:space="preserve"> between them. If it still doesn’t look like good ground, switch to 4-layer (extra 70$).</w:t>
       </w:r>
     </w:p>
     <w:p>
@@ -553,6 +583,21 @@
         <w:pStyle w:val="ListParagraph"/>
         <w:numPr>
           <w:ilvl w:val="1"/>
+          <w:numId w:val="1"/>
+        </w:numPr>
+      </w:pPr>
+      <w:r>
+        <w:t xml:space="preserve">+ </w:t>
+      </w:r>
+      <w:r>
+        <w:t>Connect chassis GND to CSDJ connectors using 0-Ω resistors or solder jumpers</w:t>
+      </w:r>
+    </w:p>
+    <w:p>
+      <w:pPr>
+        <w:pStyle w:val="ListParagraph"/>
+        <w:numPr>
+          <w:ilvl w:val="0"/>
           <w:numId w:val="1"/>
         </w:numPr>
       </w:pPr>
@@ -561,18 +606,6 @@
       </w:r>
       <w:bookmarkStart w:id="0" w:name="_GoBack"/>
       <w:bookmarkEnd w:id="0"/>
-      <w:r>
-        <w:t>Connect chassis GND to CSDJ connectors using 0-Ω resistors or solder jumpers</w:t>
-      </w:r>
-    </w:p>
-    <w:p>
-      <w:pPr>
-        <w:pStyle w:val="ListParagraph"/>
-        <w:numPr>
-          <w:ilvl w:val="0"/>
-          <w:numId w:val="1"/>
-        </w:numPr>
-      </w:pPr>
       <w:r>
         <w:t>Add 2-3 more GND test points.</w:t>
       </w:r>

</xml_diff>